<commit_message>
Statement of work V2
</commit_message>
<xml_diff>
--- a/Business Understanding & Problem Discovery/Statement Of Work -100766638-Roshandeep Singh.docx
+++ b/Business Understanding & Problem Discovery/Statement Of Work -100766638-Roshandeep Singh.docx
@@ -6642,13 +6642,7 @@
       <w:bookmarkStart w:id="7" w:name="_Toc32501712"/>
       <w:bookmarkStart w:id="8" w:name="_Toc55089318"/>
       <w:r>
-        <w:t>1.</w:t>
-      </w:r>
-      <w:r>
-        <w:t>7</w:t>
-      </w:r>
-      <w:r>
-        <w:t xml:space="preserve"> Assumptions</w:t>
+        <w:t>1.7 Assumptions</w:t>
       </w:r>
       <w:bookmarkEnd w:id="7"/>
       <w:r>
@@ -6725,61 +6719,7 @@
           <w:sz w:val="24"/>
           <w:szCs w:val="24"/>
         </w:rPr>
-        <w:t xml:space="preserve">The dataset </w:t>
-      </w:r>
-      <w:r>
-        <w:rPr>
-          <w:rFonts w:cstheme="minorHAnsi"/>
-          <w:color w:val="000000"/>
-          <w:sz w:val="24"/>
-          <w:szCs w:val="24"/>
-        </w:rPr>
-        <w:t>acquired from Kaggle</w:t>
-      </w:r>
-      <w:r>
-        <w:rPr>
-          <w:rFonts w:cstheme="minorHAnsi"/>
-          <w:color w:val="000000"/>
-          <w:sz w:val="24"/>
-          <w:szCs w:val="24"/>
-        </w:rPr>
-        <w:t xml:space="preserve"> is a valid dataset, it is assumed that the records correspond to actual features and accurate measurements</w:t>
-      </w:r>
-      <w:r>
-        <w:rPr>
-          <w:rFonts w:cstheme="minorHAnsi"/>
-          <w:color w:val="000000"/>
-          <w:sz w:val="24"/>
-          <w:szCs w:val="24"/>
-        </w:rPr>
-        <w:t>/description</w:t>
-      </w:r>
-      <w:r>
-        <w:rPr>
-          <w:rFonts w:cstheme="minorHAnsi"/>
-          <w:color w:val="000000"/>
-          <w:sz w:val="24"/>
-          <w:szCs w:val="24"/>
-        </w:rPr>
-        <w:t xml:space="preserve"> of the </w:t>
-      </w:r>
-      <w:r>
-        <w:rPr>
-          <w:rFonts w:cstheme="minorHAnsi"/>
-          <w:color w:val="000000"/>
-          <w:sz w:val="24"/>
-          <w:szCs w:val="24"/>
-        </w:rPr>
-        <w:t>Indian dishe</w:t>
-      </w:r>
-      <w:r>
-        <w:rPr>
-          <w:rFonts w:cstheme="minorHAnsi"/>
-          <w:color w:val="000000"/>
-          <w:sz w:val="24"/>
-          <w:szCs w:val="24"/>
-        </w:rPr>
-        <w:t>s that were considered.</w:t>
+        <w:t>The dataset acquired from Kaggle is a valid dataset, it is assumed that the records correspond to actual features and accurate measurements/description of the Indian dishes that were considered.</w:t>
       </w:r>
     </w:p>
     <w:p>
@@ -6823,25 +6763,7 @@
           <w:sz w:val="24"/>
           <w:szCs w:val="24"/>
         </w:rPr>
-        <w:t xml:space="preserve">All the features in the dataset corresponding to “indian_food”, </w:t>
-      </w:r>
-      <w:r>
-        <w:rPr>
-          <w:rFonts w:cstheme="minorHAnsi"/>
-          <w:color w:val="000000"/>
-          <w:sz w:val="24"/>
-          <w:szCs w:val="24"/>
-        </w:rPr>
-        <w:t>acquired from Kaggle</w:t>
-      </w:r>
-      <w:r>
-        <w:rPr>
-          <w:rFonts w:cstheme="minorHAnsi"/>
-          <w:color w:val="000000"/>
-          <w:sz w:val="24"/>
-          <w:szCs w:val="24"/>
-        </w:rPr>
-        <w:t xml:space="preserve"> are required for the analysis and the features are independent of each other and are collectively required for tackling the problem statement.</w:t>
+        <w:t>All the features in the dataset corresponding to “indian_food”, acquired from Kaggle are required for the analysis and the features are independent of each other and are collectively required for tackling the problem statement.</w:t>
       </w:r>
     </w:p>
     <w:p>
@@ -6885,25 +6807,7 @@
           <w:sz w:val="24"/>
           <w:szCs w:val="24"/>
         </w:rPr>
-        <w:t>It is an assumption that the model is restricted to a binomial problem</w:t>
-      </w:r>
-      <w:r>
-        <w:rPr>
-          <w:rFonts w:cstheme="minorHAnsi"/>
-          <w:color w:val="000000"/>
-          <w:sz w:val="24"/>
-          <w:szCs w:val="24"/>
-        </w:rPr>
-        <w:t>(Vegetarian and Non-Vegetarian)</w:t>
-      </w:r>
-      <w:r>
-        <w:rPr>
-          <w:rFonts w:cstheme="minorHAnsi"/>
-          <w:color w:val="000000"/>
-          <w:sz w:val="24"/>
-          <w:szCs w:val="24"/>
-        </w:rPr>
-        <w:t xml:space="preserve"> rather than multi class. Thus, this model can only be used to this specific problem statement.</w:t>
+        <w:t>It is an assumption that the model is restricted to a binomial problem(Vegetarian and Non-Vegetarian) rather than multi class. Thus, this model can only be used to this specific problem statement.</w:t>
       </w:r>
     </w:p>
     <w:p>
@@ -10147,6 +10051,7 @@
   <w:style w:type="character" w:default="1" w:styleId="DefaultParagraphFont">
     <w:name w:val="Default Paragraph Font"/>
     <w:uiPriority w:val="1"/>
+    <w:semiHidden/>
     <w:unhideWhenUsed/>
   </w:style>
   <w:style w:type="table" w:default="1" w:styleId="TableNormal">

</xml_diff>